<commit_message>
current state of paper
</commit_message>
<xml_diff>
--- a/Intro to Software Engineering CSC 212-90/Paper/Paper (1).docx
+++ b/Intro to Software Engineering CSC 212-90/Paper/Paper (1).docx
@@ -104,7 +104,7 @@
           <w:sz w:val="24"/>
           <w:szCs w:val="24"/>
         </w:rPr>
-        <w:t>21 April 2025</w:t>
+        <w:t>23 April 2025</w:t>
       </w:r>
       <w:r>
         <w:rPr>
@@ -152,7 +152,25 @@
           <w:sz w:val="24"/>
           <w:szCs w:val="24"/>
         </w:rPr>
-        <w:t>The objective of our project is the design and implementation of an AI-based tutor app that addresses introductory-level C++ programming questions. By using a Retrieval-Augmented Generation (RAG) approach to providing targeted feedback, our goal is to develop a basic, but effective AI framework that facilitates learning. Instead of relying on a pre-stored database of answers, the system will dynamically generate context-specific responses by interfacing with a local Llama3 AI model through Ollama’s local REST API.</w:t>
+        <w:t xml:space="preserve">The objective of our project is the design and implementation of an AI-based tutor app that addresses introductory-level C++ programming questions. By using a Retrieval-Augmented Generation (RAG) approach to providing targeted feedback, our goal is to develop a basic, but effective AI framework that facilitates learning. Instead of relying on a pre-stored database of answers, the system will dynamically generate context-specific responses by interfacing with a local Llama3 AI model through </w:t>
+      </w:r>
+      <w:proofErr w:type="spellStart"/>
+      <w:r>
+        <w:rPr>
+          <w:rFonts w:ascii="Times New Roman" w:hAnsi="Times New Roman" w:cs="Times New Roman"/>
+          <w:sz w:val="24"/>
+          <w:szCs w:val="24"/>
+        </w:rPr>
+        <w:t>Ollama’s</w:t>
+      </w:r>
+      <w:proofErr w:type="spellEnd"/>
+      <w:r>
+        <w:rPr>
+          <w:rFonts w:ascii="Times New Roman" w:hAnsi="Times New Roman" w:cs="Times New Roman"/>
+          <w:sz w:val="24"/>
+          <w:szCs w:val="24"/>
+        </w:rPr>
+        <w:t xml:space="preserve"> local REST API.</w:t>
       </w:r>
     </w:p>
     <w:p>
@@ -5559,10 +5577,32 @@
         <w:ind w:firstLine="720"/>
         <w:rPr>
           <w:rFonts w:ascii="Times New Roman" w:hAnsi="Times New Roman" w:cs="Times New Roman"/>
-          <w:sz w:val="24"/>
-          <w:szCs w:val="24"/>
-        </w:rPr>
-      </w:pPr>
+          <w:i/>
+          <w:iCs/>
+          <w:sz w:val="24"/>
+          <w:szCs w:val="24"/>
+        </w:rPr>
+      </w:pPr>
+      <w:r>
+        <w:rPr>
+          <w:rFonts w:ascii="Times New Roman" w:hAnsi="Times New Roman" w:cs="Times New Roman"/>
+          <w:i/>
+          <w:iCs/>
+          <w:sz w:val="24"/>
+          <w:szCs w:val="24"/>
+        </w:rPr>
+        <w:t xml:space="preserve">(beginning of carbon efficiency &amp; </w:t>
+      </w:r>
+      <w:r>
+        <w:rPr>
+          <w:rFonts w:ascii="Times New Roman" w:hAnsi="Times New Roman" w:cs="Times New Roman"/>
+          <w:i/>
+          <w:iCs/>
+          <w:sz w:val="24"/>
+          <w:szCs w:val="24"/>
+        </w:rPr>
+        <w:t>privacy benefits of local LLM)</w:t>
+      </w:r>
     </w:p>
     <w:p>
       <w:pPr>
@@ -5574,6 +5614,126 @@
           <w:szCs w:val="24"/>
         </w:rPr>
       </w:pPr>
+      <w:r>
+        <w:rPr>
+          <w:rFonts w:ascii="Times New Roman" w:hAnsi="Times New Roman" w:cs="Times New Roman"/>
+          <w:sz w:val="24"/>
+          <w:szCs w:val="24"/>
+        </w:rPr>
+        <w:t xml:space="preserve">As </w:t>
+      </w:r>
+      <w:r>
+        <w:rPr>
+          <w:rFonts w:ascii="Times New Roman" w:hAnsi="Times New Roman" w:cs="Times New Roman"/>
+          <w:sz w:val="24"/>
+          <w:szCs w:val="24"/>
+        </w:rPr>
+        <w:t xml:space="preserve">LLMs </w:t>
+      </w:r>
+      <w:r>
+        <w:rPr>
+          <w:rFonts w:ascii="Times New Roman" w:hAnsi="Times New Roman" w:cs="Times New Roman"/>
+          <w:sz w:val="24"/>
+          <w:szCs w:val="24"/>
+        </w:rPr>
+        <w:t xml:space="preserve">power more educational applications their environmental impact has come under </w:t>
+      </w:r>
+      <w:r>
+        <w:rPr>
+          <w:rFonts w:ascii="Times New Roman" w:hAnsi="Times New Roman" w:cs="Times New Roman"/>
+          <w:sz w:val="24"/>
+          <w:szCs w:val="24"/>
+        </w:rPr>
+        <w:t>examination</w:t>
+      </w:r>
+      <w:r>
+        <w:rPr>
+          <w:rFonts w:ascii="Times New Roman" w:hAnsi="Times New Roman" w:cs="Times New Roman"/>
+          <w:sz w:val="24"/>
+          <w:szCs w:val="24"/>
+        </w:rPr>
+        <w:t xml:space="preserve">. Cloud providers commonly allocate multiple GPUs to satisfy service-level objectives for latency and throughput. However, for typical tutoring </w:t>
+      </w:r>
+      <w:r>
+        <w:rPr>
+          <w:rFonts w:ascii="Times New Roman" w:hAnsi="Times New Roman" w:cs="Times New Roman"/>
+          <w:sz w:val="24"/>
+          <w:szCs w:val="24"/>
+        </w:rPr>
+        <w:t>workloads</w:t>
+      </w:r>
+      <w:r>
+        <w:rPr>
+          <w:rFonts w:ascii="Times New Roman" w:hAnsi="Times New Roman" w:cs="Times New Roman"/>
+          <w:sz w:val="24"/>
+          <w:szCs w:val="24"/>
+        </w:rPr>
+        <w:t xml:space="preserve"> which consist of</w:t>
+      </w:r>
+      <w:r>
+        <w:rPr>
+          <w:rFonts w:ascii="Times New Roman" w:hAnsi="Times New Roman" w:cs="Times New Roman"/>
+          <w:sz w:val="24"/>
+          <w:szCs w:val="24"/>
+        </w:rPr>
+        <w:t xml:space="preserve"> </w:t>
+      </w:r>
+      <w:r>
+        <w:rPr>
+          <w:rFonts w:ascii="Times New Roman" w:hAnsi="Times New Roman" w:cs="Times New Roman"/>
+          <w:sz w:val="24"/>
+          <w:szCs w:val="24"/>
+        </w:rPr>
+        <w:t>short prompts</w:t>
+      </w:r>
+      <w:r>
+        <w:rPr>
+          <w:rFonts w:ascii="Times New Roman" w:hAnsi="Times New Roman" w:cs="Times New Roman"/>
+          <w:sz w:val="24"/>
+          <w:szCs w:val="24"/>
+        </w:rPr>
+        <w:t xml:space="preserve"> </w:t>
+      </w:r>
+      <w:r>
+        <w:rPr>
+          <w:rFonts w:ascii="Times New Roman" w:hAnsi="Times New Roman" w:cs="Times New Roman"/>
+          <w:sz w:val="24"/>
+          <w:szCs w:val="24"/>
+        </w:rPr>
+        <w:t>this strategy can backfire</w:t>
+      </w:r>
+      <w:r>
+        <w:rPr>
+          <w:rFonts w:ascii="Times New Roman" w:hAnsi="Times New Roman" w:cs="Times New Roman"/>
+          <w:sz w:val="24"/>
+          <w:szCs w:val="24"/>
+        </w:rPr>
+        <w:t>. This approach</w:t>
+      </w:r>
+      <w:r>
+        <w:rPr>
+          <w:rFonts w:ascii="Times New Roman" w:hAnsi="Times New Roman" w:cs="Times New Roman"/>
+          <w:sz w:val="24"/>
+          <w:szCs w:val="24"/>
+        </w:rPr>
+        <w:t xml:space="preserve"> substantially increas</w:t>
+      </w:r>
+      <w:r>
+        <w:rPr>
+          <w:rFonts w:ascii="Times New Roman" w:hAnsi="Times New Roman" w:cs="Times New Roman"/>
+          <w:sz w:val="24"/>
+          <w:szCs w:val="24"/>
+        </w:rPr>
+        <w:t>es</w:t>
+      </w:r>
+      <w:r>
+        <w:rPr>
+          <w:rFonts w:ascii="Times New Roman" w:hAnsi="Times New Roman" w:cs="Times New Roman"/>
+          <w:sz w:val="24"/>
+          <w:szCs w:val="24"/>
+        </w:rPr>
+        <w:t xml:space="preserve"> carbon emissions.</w:t>
+      </w:r>
     </w:p>
     <w:p>
       <w:pPr>
@@ -5585,6 +5745,107 @@
           <w:szCs w:val="24"/>
         </w:rPr>
       </w:pPr>
+      <w:r>
+        <w:rPr>
+          <w:rFonts w:ascii="Times New Roman" w:hAnsi="Times New Roman" w:cs="Times New Roman"/>
+          <w:sz w:val="24"/>
+          <w:szCs w:val="24"/>
+        </w:rPr>
+        <w:t xml:space="preserve">The LLMCO2 model quantifies this effect. Figure 11 in LLMCO2 demonstrates that, for a Bloom-7b1 inference with a 64-token prompt and batch size of 1, adding GPUs actually raises total carbon footprint. The all-reduce communication required for tensor parallelism across multiple devices introduces latency and extra energy use, outweighing any per-GPU efficiency </w:t>
+      </w:r>
+      <w:r>
+        <w:rPr>
+          <w:rFonts w:ascii="Times New Roman" w:hAnsi="Times New Roman" w:cs="Times New Roman"/>
+          <w:sz w:val="24"/>
+          <w:szCs w:val="24"/>
+        </w:rPr>
+        <w:lastRenderedPageBreak/>
+        <w:t>gains</w:t>
+      </w:r>
+      <w:sdt>
+        <w:sdtPr>
+          <w:rPr>
+            <w:rFonts w:ascii="Times New Roman" w:hAnsi="Times New Roman" w:cs="Times New Roman"/>
+            <w:b/>
+            <w:bCs/>
+            <w:sz w:val="24"/>
+            <w:szCs w:val="24"/>
+          </w:rPr>
+          <w:id w:val="-161935354"/>
+          <w:citation/>
+        </w:sdtPr>
+        <w:sdtEndPr/>
+        <w:sdtContent>
+          <w:r>
+            <w:rPr>
+              <w:rFonts w:ascii="Times New Roman" w:hAnsi="Times New Roman" w:cs="Times New Roman"/>
+              <w:b/>
+              <w:bCs/>
+              <w:sz w:val="24"/>
+              <w:szCs w:val="24"/>
+            </w:rPr>
+            <w:fldChar w:fldCharType="begin"/>
+          </w:r>
+          <w:r>
+            <w:rPr>
+              <w:rFonts w:ascii="Times New Roman" w:hAnsi="Times New Roman" w:cs="Times New Roman"/>
+              <w:b/>
+              <w:bCs/>
+              <w:sz w:val="24"/>
+              <w:szCs w:val="24"/>
+            </w:rPr>
+            <w:instrText xml:space="preserve"> CITATION Zhe24 \l 1033 </w:instrText>
+          </w:r>
+          <w:r>
+            <w:rPr>
+              <w:rFonts w:ascii="Times New Roman" w:hAnsi="Times New Roman" w:cs="Times New Roman"/>
+              <w:b/>
+              <w:bCs/>
+              <w:sz w:val="24"/>
+              <w:szCs w:val="24"/>
+            </w:rPr>
+            <w:fldChar w:fldCharType="separate"/>
+          </w:r>
+          <w:r>
+            <w:rPr>
+              <w:rFonts w:ascii="Times New Roman" w:hAnsi="Times New Roman" w:cs="Times New Roman"/>
+              <w:b/>
+              <w:bCs/>
+              <w:noProof/>
+              <w:sz w:val="24"/>
+              <w:szCs w:val="24"/>
+            </w:rPr>
+            <w:t xml:space="preserve"> </w:t>
+          </w:r>
+          <w:r>
+            <w:rPr>
+              <w:rFonts w:ascii="Times New Roman" w:hAnsi="Times New Roman" w:cs="Times New Roman"/>
+              <w:noProof/>
+              <w:sz w:val="24"/>
+              <w:szCs w:val="24"/>
+            </w:rPr>
+            <w:t>(Zhenxiao Fu)</w:t>
+          </w:r>
+          <w:r>
+            <w:rPr>
+              <w:rFonts w:ascii="Times New Roman" w:hAnsi="Times New Roman" w:cs="Times New Roman"/>
+              <w:b/>
+              <w:bCs/>
+              <w:sz w:val="24"/>
+              <w:szCs w:val="24"/>
+            </w:rPr>
+            <w:fldChar w:fldCharType="end"/>
+          </w:r>
+        </w:sdtContent>
+      </w:sdt>
+      <w:r>
+        <w:rPr>
+          <w:rFonts w:ascii="Times New Roman" w:hAnsi="Times New Roman" w:cs="Times New Roman"/>
+          <w:sz w:val="24"/>
+          <w:szCs w:val="24"/>
+        </w:rPr>
+        <w:t>. Indeed, although larger batches (e.g., batch size 4 with 1K tokens) can benefit from two or four GPUs by spreading computation, small-scale queries common in interactive tutoring see per-GPU carbon overhead climb steeply as device count increases.</w:t>
+      </w:r>
     </w:p>
     <w:p>
       <w:pPr>
@@ -5596,6 +5857,14 @@
           <w:szCs w:val="24"/>
         </w:rPr>
       </w:pPr>
+      <w:r>
+        <w:rPr>
+          <w:rFonts w:ascii="Times New Roman" w:hAnsi="Times New Roman" w:cs="Times New Roman"/>
+          <w:sz w:val="24"/>
+          <w:szCs w:val="24"/>
+        </w:rPr>
+        <w:t>In contrast, hosting the LLM locally on a single GPU avoids these cross-device costs entirely. Without networked communication between GPUs, inference remains streamlined: the model loads once, processes the prompt, and returns a response, minimizing idle cycles and interconnect traffic. This configuration aligns directly with instructional use cases, where students issue brief, focused questions rather than large batch inference jobs.</w:t>
+      </w:r>
     </w:p>
     <w:p>
       <w:pPr>
@@ -5607,6 +5876,109 @@
           <w:szCs w:val="24"/>
         </w:rPr>
       </w:pPr>
+      <w:r>
+        <w:rPr>
+          <w:rFonts w:ascii="Times New Roman" w:hAnsi="Times New Roman" w:cs="Times New Roman"/>
+          <w:sz w:val="24"/>
+          <w:szCs w:val="24"/>
+        </w:rPr>
+        <w:t>Further</w:t>
+      </w:r>
+      <w:r>
+        <w:rPr>
+          <w:rFonts w:ascii="Times New Roman" w:hAnsi="Times New Roman" w:cs="Times New Roman"/>
+          <w:sz w:val="24"/>
+          <w:szCs w:val="24"/>
+        </w:rPr>
+        <w:t>more</w:t>
+      </w:r>
+      <w:r>
+        <w:rPr>
+          <w:rFonts w:ascii="Times New Roman" w:hAnsi="Times New Roman" w:cs="Times New Roman"/>
+          <w:sz w:val="24"/>
+          <w:szCs w:val="24"/>
+        </w:rPr>
+        <w:t xml:space="preserve">, SPROUT’s “generation directives” approach demonstrates that local inference can cut carbon emissions even more—by over 40%—by controlling output verbosity based on regional grid carbon intensity and prompt </w:t>
+      </w:r>
+      <w:r>
+        <w:rPr>
+          <w:rFonts w:ascii="Times New Roman" w:hAnsi="Times New Roman" w:cs="Times New Roman"/>
+          <w:sz w:val="24"/>
+          <w:szCs w:val="24"/>
+        </w:rPr>
+        <w:t>requirements.</w:t>
+      </w:r>
+      <w:r>
+        <w:rPr>
+          <w:rFonts w:ascii="Times New Roman" w:hAnsi="Times New Roman" w:cs="Times New Roman"/>
+          <w:sz w:val="24"/>
+          <w:szCs w:val="24"/>
+        </w:rPr>
+        <w:t xml:space="preserve"> </w:t>
+      </w:r>
+      <w:sdt>
+        <w:sdtPr>
+          <w:rPr>
+            <w:rFonts w:ascii="Times New Roman" w:hAnsi="Times New Roman" w:cs="Times New Roman"/>
+            <w:sz w:val="24"/>
+            <w:szCs w:val="24"/>
+          </w:rPr>
+          <w:id w:val="-950092762"/>
+          <w:citation/>
+        </w:sdtPr>
+        <w:sdtEndPr/>
+        <w:sdtContent>
+          <w:r>
+            <w:rPr>
+              <w:rFonts w:ascii="Times New Roman" w:hAnsi="Times New Roman" w:cs="Times New Roman"/>
+              <w:sz w:val="24"/>
+              <w:szCs w:val="24"/>
+            </w:rPr>
+            <w:fldChar w:fldCharType="begin"/>
+          </w:r>
+          <w:r>
+            <w:rPr>
+              <w:rFonts w:ascii="Times New Roman" w:hAnsi="Times New Roman" w:cs="Times New Roman"/>
+              <w:sz w:val="24"/>
+              <w:szCs w:val="24"/>
+            </w:rPr>
+            <w:instrText xml:space="preserve"> CITATION Bao24 \l 1033 </w:instrText>
+          </w:r>
+          <w:r>
+            <w:rPr>
+              <w:rFonts w:ascii="Times New Roman" w:hAnsi="Times New Roman" w:cs="Times New Roman"/>
+              <w:sz w:val="24"/>
+              <w:szCs w:val="24"/>
+            </w:rPr>
+            <w:fldChar w:fldCharType="separate"/>
+          </w:r>
+          <w:r>
+            <w:rPr>
+              <w:rFonts w:ascii="Times New Roman" w:hAnsi="Times New Roman" w:cs="Times New Roman"/>
+              <w:noProof/>
+              <w:sz w:val="24"/>
+              <w:szCs w:val="24"/>
+            </w:rPr>
+            <w:t>(Baolin Li)</w:t>
+          </w:r>
+          <w:r>
+            <w:rPr>
+              <w:rFonts w:ascii="Times New Roman" w:hAnsi="Times New Roman" w:cs="Times New Roman"/>
+              <w:sz w:val="24"/>
+              <w:szCs w:val="24"/>
+            </w:rPr>
+            <w:fldChar w:fldCharType="end"/>
+          </w:r>
+        </w:sdtContent>
+      </w:sdt>
+      <w:r>
+        <w:rPr>
+          <w:rFonts w:ascii="Times New Roman" w:hAnsi="Times New Roman" w:cs="Times New Roman"/>
+          <w:sz w:val="24"/>
+          <w:szCs w:val="24"/>
+        </w:rPr>
+        <w:t xml:space="preserve"> Together, these findings indicate that for scenario-specific workloads like a tutoring assistant, a self-hosted LLM on a single GPU not only preserves data privacy but also achieves substantially lower per-inference carbon emissions than default cloud deployments. Educators and institutions aiming for sustainable AI should therefore consider local hosting of appropriately sized models as a greener alternative to multi-GPU cloud inference.</w:t>
+      </w:r>
     </w:p>
     <w:p>
       <w:pPr>
@@ -5614,10 +5986,99 @@
         <w:ind w:firstLine="720"/>
         <w:rPr>
           <w:rFonts w:ascii="Times New Roman" w:hAnsi="Times New Roman" w:cs="Times New Roman"/>
-          <w:sz w:val="24"/>
-          <w:szCs w:val="24"/>
-        </w:rPr>
-      </w:pPr>
+          <w:i/>
+          <w:iCs/>
+          <w:sz w:val="24"/>
+          <w:szCs w:val="24"/>
+        </w:rPr>
+      </w:pPr>
+      <w:r>
+        <w:rPr>
+          <w:rFonts w:ascii="Times New Roman" w:hAnsi="Times New Roman" w:cs="Times New Roman"/>
+          <w:i/>
+          <w:iCs/>
+          <w:sz w:val="24"/>
+          <w:szCs w:val="24"/>
+        </w:rPr>
+        <w:t xml:space="preserve">The performance benefits of cloud based LLMs may come at a cost of privacy. </w:t>
+      </w:r>
+      <w:r>
+        <w:rPr>
+          <w:rFonts w:ascii="Times New Roman" w:hAnsi="Times New Roman" w:cs="Times New Roman"/>
+          <w:i/>
+          <w:iCs/>
+          <w:sz w:val="24"/>
+          <w:szCs w:val="24"/>
+        </w:rPr>
+        <w:t xml:space="preserve">Privacy risks in LLMs arise from their inherent capacity to process and generate text based on extensive and diverse training datasets. These models, like GPT-3, may inadvertently capture and reproduce sensitive information that exists in training data, potentially posing privacy concerns during the text generation process. Issues such as unintentional data memorization, data leakage, and the potential disclosure of confidential information or PII are key challenges. </w:t>
+      </w:r>
+      <w:sdt>
+        <w:sdtPr>
+          <w:rPr>
+            <w:rFonts w:ascii="Times New Roman" w:hAnsi="Times New Roman" w:cs="Times New Roman"/>
+            <w:i/>
+            <w:iCs/>
+            <w:sz w:val="24"/>
+            <w:szCs w:val="24"/>
+          </w:rPr>
+          <w:id w:val="-679199159"/>
+          <w:citation/>
+        </w:sdtPr>
+        <w:sdtEndPr/>
+        <w:sdtContent>
+          <w:r>
+            <w:rPr>
+              <w:rFonts w:ascii="Times New Roman" w:hAnsi="Times New Roman" w:cs="Times New Roman"/>
+              <w:i/>
+              <w:iCs/>
+              <w:sz w:val="24"/>
+              <w:szCs w:val="24"/>
+            </w:rPr>
+            <w:fldChar w:fldCharType="begin"/>
+          </w:r>
+          <w:r>
+            <w:rPr>
+              <w:rFonts w:ascii="Times New Roman" w:hAnsi="Times New Roman" w:cs="Times New Roman"/>
+              <w:i/>
+              <w:iCs/>
+              <w:sz w:val="24"/>
+              <w:szCs w:val="24"/>
+            </w:rPr>
+            <w:instrText xml:space="preserve"> CITATION Das24 \l 1033 </w:instrText>
+          </w:r>
+          <w:r>
+            <w:rPr>
+              <w:rFonts w:ascii="Times New Roman" w:hAnsi="Times New Roman" w:cs="Times New Roman"/>
+              <w:i/>
+              <w:iCs/>
+              <w:sz w:val="24"/>
+              <w:szCs w:val="24"/>
+            </w:rPr>
+            <w:fldChar w:fldCharType="separate"/>
+          </w:r>
+          <w:r>
+            <w:rPr>
+              <w:rFonts w:ascii="Times New Roman" w:hAnsi="Times New Roman" w:cs="Times New Roman"/>
+              <w:i/>
+              <w:iCs/>
+              <w:noProof/>
+              <w:sz w:val="24"/>
+              <w:szCs w:val="24"/>
+            </w:rPr>
+            <w:t>(Das)</w:t>
+          </w:r>
+          <w:r>
+            <w:rPr>
+              <w:rFonts w:ascii="Times New Roman" w:hAnsi="Times New Roman" w:cs="Times New Roman"/>
+              <w:i/>
+              <w:iCs/>
+              <w:sz w:val="24"/>
+              <w:szCs w:val="24"/>
+            </w:rPr>
+            <w:fldChar w:fldCharType="end"/>
+          </w:r>
+        </w:sdtContent>
+      </w:sdt>
     </w:p>
     <w:p>
       <w:pPr>
@@ -5629,11 +6090,43 @@
           <w:szCs w:val="24"/>
         </w:rPr>
       </w:pPr>
+      <w:r>
+        <w:rPr>
+          <w:rFonts w:ascii="Times New Roman" w:hAnsi="Times New Roman" w:cs="Times New Roman"/>
+          <w:sz w:val="24"/>
+          <w:szCs w:val="24"/>
+        </w:rPr>
+        <w:lastRenderedPageBreak/>
+        <w:t xml:space="preserve">In a setting like our tutoring app, </w:t>
+      </w:r>
+      <w:r>
+        <w:rPr>
+          <w:rFonts w:ascii="Times New Roman" w:hAnsi="Times New Roman" w:cs="Times New Roman"/>
+          <w:sz w:val="24"/>
+          <w:szCs w:val="24"/>
+        </w:rPr>
+        <w:t xml:space="preserve">utilizing a local LLM basically restricts any outside access to the sensitive data of the user. </w:t>
+      </w:r>
+      <w:r>
+        <w:rPr>
+          <w:rFonts w:ascii="Times New Roman" w:hAnsi="Times New Roman" w:cs="Times New Roman"/>
+          <w:sz w:val="24"/>
+          <w:szCs w:val="24"/>
+        </w:rPr>
+        <w:t xml:space="preserve">It also prevents malicious code being </w:t>
+      </w:r>
+      <w:r>
+        <w:rPr>
+          <w:rFonts w:ascii="Times New Roman" w:hAnsi="Times New Roman" w:cs="Times New Roman"/>
+          <w:sz w:val="24"/>
+          <w:szCs w:val="24"/>
+        </w:rPr>
+        <w:t xml:space="preserve">supplied to the users query thus preventing various types of software and hardware attacks. </w:t>
+      </w:r>
     </w:p>
     <w:p>
       <w:pPr>
         <w:spacing w:line="480" w:lineRule="auto"/>
-        <w:ind w:firstLine="720"/>
         <w:rPr>
           <w:rFonts w:ascii="Times New Roman" w:hAnsi="Times New Roman" w:cs="Times New Roman"/>
           <w:sz w:val="24"/>
@@ -5644,20 +6137,28 @@
     <w:p>
       <w:pPr>
         <w:spacing w:line="480" w:lineRule="auto"/>
-        <w:ind w:firstLine="720"/>
-        <w:rPr>
-          <w:rFonts w:ascii="Times New Roman" w:hAnsi="Times New Roman" w:cs="Times New Roman"/>
-          <w:sz w:val="24"/>
-          <w:szCs w:val="24"/>
-        </w:rPr>
-      </w:pPr>
-      <w:r>
-        <w:rPr>
-          <w:rFonts w:ascii="Times New Roman" w:hAnsi="Times New Roman" w:cs="Times New Roman"/>
-          <w:sz w:val="24"/>
-          <w:szCs w:val="24"/>
-        </w:rPr>
-        <w:lastRenderedPageBreak/>
+        <w:rPr>
+          <w:rFonts w:ascii="Times New Roman" w:hAnsi="Times New Roman" w:cs="Times New Roman"/>
+          <w:sz w:val="24"/>
+          <w:szCs w:val="24"/>
+        </w:rPr>
+      </w:pPr>
+    </w:p>
+    <w:p>
+      <w:pPr>
+        <w:spacing w:line="480" w:lineRule="auto"/>
+        <w:rPr>
+          <w:rFonts w:ascii="Times New Roman" w:hAnsi="Times New Roman" w:cs="Times New Roman"/>
+          <w:sz w:val="24"/>
+          <w:szCs w:val="24"/>
+        </w:rPr>
+      </w:pPr>
+      <w:r>
+        <w:rPr>
+          <w:rFonts w:ascii="Times New Roman" w:hAnsi="Times New Roman" w:cs="Times New Roman"/>
+          <w:sz w:val="24"/>
+          <w:szCs w:val="24"/>
+        </w:rPr>
         <w:t>WORKS CITED</w:t>
       </w:r>
     </w:p>
@@ -5722,6 +6223,12 @@
     </w:p>
     <w:p/>
     <w:p>
+      <w:r>
+        <w:t>https://dl.acm.org/doi/10.1145/3644815.3644945</w:t>
+      </w:r>
+    </w:p>
+    <w:p/>
+    <w:p>
       <w:pPr>
         <w:pStyle w:val="ListParagraph"/>
         <w:numPr>
@@ -5756,6 +6263,29 @@
       <w:r>
         <w:t xml:space="preserve"> Wang and Ramon Lawrence </w:t>
       </w:r>
+    </w:p>
+    <w:p>
+      <w:pPr>
+        <w:pStyle w:val="ListParagraph"/>
+      </w:pPr>
+    </w:p>
+    <w:p>
+      <w:pPr>
+        <w:pStyle w:val="ListParagraph"/>
+      </w:pPr>
+      <w:hyperlink r:id="rId8" w:history="1">
+        <w:r>
+          <w:rPr>
+            <w:rStyle w:val="Hyperlink"/>
+          </w:rPr>
+          <w:t>https://events.ctlt.ubc.ca/content/uploads/2025/01/2025_SIGCSE_LLM.pdf</w:t>
+        </w:r>
+      </w:hyperlink>
+    </w:p>
+    <w:p>
+      <w:pPr>
+        <w:pStyle w:val="ListParagraph"/>
+      </w:pPr>
     </w:p>
     <w:p>
       <w:pPr>
@@ -5803,7 +6333,7 @@
       <w:r>
         <w:t>: </w:t>
       </w:r>
-      <w:hyperlink r:id="rId7" w:tooltip="Zezhu Yu" w:history="1">
+      <w:hyperlink r:id="rId9" w:tooltip="Zezhu Yu" w:history="1">
         <w:r>
           <w:rPr>
             <w:rStyle w:val="Hyperlink"/>
@@ -5814,7 +6344,7 @@
       <w:r>
         <w:t>, </w:t>
       </w:r>
-      <w:hyperlink r:id="rId8" w:tooltip="Suqing Liu" w:history="1">
+      <w:hyperlink r:id="rId10" w:tooltip="Suqing Liu" w:history="1">
         <w:r>
           <w:rPr>
             <w:rStyle w:val="Hyperlink"/>
@@ -5825,7 +6355,7 @@
       <w:r>
         <w:t>, </w:t>
       </w:r>
-      <w:hyperlink r:id="rId9" w:tooltip="Paul Denny" w:history="1">
+      <w:hyperlink r:id="rId11" w:tooltip="Paul Denny" w:history="1">
         <w:r>
           <w:rPr>
             <w:rStyle w:val="Hyperlink"/>
@@ -5836,7 +6366,7 @@
       <w:r>
         <w:t>, </w:t>
       </w:r>
-      <w:hyperlink r:id="rId10" w:tooltip="Andreas Bergen" w:history="1">
+      <w:hyperlink r:id="rId12" w:tooltip="Andreas Bergen" w:history="1">
         <w:r>
           <w:rPr>
             <w:rStyle w:val="Hyperlink"/>
@@ -5847,7 +6377,7 @@
       <w:r>
         <w:t>, </w:t>
       </w:r>
-      <w:hyperlink r:id="rId11" w:tooltip="Michael Liut" w:history="1">
+      <w:hyperlink r:id="rId13" w:tooltip="Michael Liut" w:history="1">
         <w:r>
           <w:rPr>
             <w:rStyle w:val="Hyperlink"/>
@@ -5859,6 +6389,24 @@
     <w:p>
       <w:pPr>
         <w:pStyle w:val="ListParagraph"/>
+      </w:pPr>
+    </w:p>
+    <w:p>
+      <w:pPr>
+        <w:pStyle w:val="ListParagraph"/>
+      </w:pPr>
+      <w:r>
+        <w:t>https://dl.acm.org/doi/10.1145/3641554.3701844</w:t>
+      </w:r>
+    </w:p>
+    <w:p>
+      <w:pPr>
+        <w:pStyle w:val="ListParagraph"/>
+      </w:pPr>
+    </w:p>
+    <w:p>
+      <w:pPr>
+        <w:pStyle w:val="ListParagraph"/>
         <w:numPr>
           <w:ilvl w:val="0"/>
           <w:numId w:val="1"/>
@@ -5906,7 +6454,7 @@
       <w:r>
         <w:t xml:space="preserve">, California, USA </w:t>
       </w:r>
-      <w:hyperlink r:id="rId12" w:history="1">
+      <w:hyperlink r:id="rId14" w:history="1">
         <w:r>
           <w:rPr>
             <w:rStyle w:val="Hyperlink"/>
@@ -5915,6 +6463,15 @@
         </w:r>
       </w:hyperlink>
     </w:p>
+    <w:p>
+      <w:pPr>
+        <w:ind w:firstLine="720"/>
+      </w:pPr>
+      <w:r>
+        <w:t>https://dl.acm.org/doi/10.1145/3649165.3690094</w:t>
+      </w:r>
+    </w:p>
+    <w:p/>
     <w:p>
       <w:pPr>
         <w:pStyle w:val="ListParagraph"/>
@@ -5941,6 +6498,7 @@
           <w:kern w:val="36"/>
           <w14:ligatures w14:val="none"/>
         </w:rPr>
+        <w:lastRenderedPageBreak/>
         <w:t>Can Small Language Models with Retrieval-Augmented Generation Replace Large Language Models When Learning Computer Science?</w:t>
       </w:r>
     </w:p>
@@ -5958,7 +6516,7 @@
       <w:r>
         <w:t>: </w:t>
       </w:r>
-      <w:hyperlink r:id="rId13" w:tooltip="Suqing Liu" w:history="1">
+      <w:hyperlink r:id="rId15" w:tooltip="Suqing Liu" w:history="1">
         <w:r>
           <w:rPr>
             <w:rStyle w:val="Hyperlink"/>
@@ -5971,7 +6529,7 @@
                   <wp:extent cx="304800" cy="304800"/>
                   <wp:effectExtent l="0" t="0" r="0" b="0"/>
                   <wp:docPr id="1132718193" name="Rectangle 22">
-                    <a:hlinkClick xmlns:a="http://schemas.openxmlformats.org/drawingml/2006/main" r:id="rId13" tooltip="&quot;Suqing Liu&quot;"/>
+                    <a:hlinkClick xmlns:a="http://schemas.openxmlformats.org/drawingml/2006/main" r:id="rId15" tooltip="&quot;Suqing Liu&quot;"/>
                   </wp:docPr>
                   <wp:cNvGraphicFramePr>
                     <a:graphicFrameLocks xmlns:a="http://schemas.openxmlformats.org/drawingml/2006/main" noChangeAspect="1"/>
@@ -6052,7 +6610,7 @@
       <w:r>
         <w:t>, </w:t>
       </w:r>
-      <w:hyperlink r:id="rId14" w:tooltip="Zezhu Yu" w:history="1">
+      <w:hyperlink r:id="rId16" w:tooltip="Zezhu Yu" w:history="1">
         <w:r>
           <w:rPr>
             <w:rStyle w:val="Hyperlink"/>
@@ -6065,7 +6623,7 @@
                   <wp:extent cx="304800" cy="304800"/>
                   <wp:effectExtent l="0" t="0" r="0" b="0"/>
                   <wp:docPr id="1172177857" name="Rectangle 21">
-                    <a:hlinkClick xmlns:a="http://schemas.openxmlformats.org/drawingml/2006/main" r:id="rId14" tooltip="&quot;Zezhu Yu&quot;"/>
+                    <a:hlinkClick xmlns:a="http://schemas.openxmlformats.org/drawingml/2006/main" r:id="rId15" tooltip="&quot;Zezhu Yu&quot;"/>
                   </wp:docPr>
                   <wp:cNvGraphicFramePr>
                     <a:graphicFrameLocks xmlns:a="http://schemas.openxmlformats.org/drawingml/2006/main" noChangeAspect="1"/>
@@ -6146,7 +6704,7 @@
       <w:r>
         <w:t>, </w:t>
       </w:r>
-      <w:hyperlink r:id="rId15" w:tooltip="Feiran Huang" w:history="1">
+      <w:hyperlink r:id="rId17" w:tooltip="Feiran Huang" w:history="1">
         <w:r>
           <w:rPr>
             <w:rStyle w:val="Hyperlink"/>
@@ -6159,7 +6717,7 @@
                   <wp:extent cx="304800" cy="304800"/>
                   <wp:effectExtent l="0" t="0" r="0" b="0"/>
                   <wp:docPr id="626819731" name="Rectangle 20">
-                    <a:hlinkClick xmlns:a="http://schemas.openxmlformats.org/drawingml/2006/main" r:id="rId14" tooltip="&quot;Feiran Huang&quot;"/>
+                    <a:hlinkClick xmlns:a="http://schemas.openxmlformats.org/drawingml/2006/main" r:id="rId15" tooltip="&quot;Feiran Huang&quot;"/>
                   </wp:docPr>
                   <wp:cNvGraphicFramePr>
                     <a:graphicFrameLocks xmlns:a="http://schemas.openxmlformats.org/drawingml/2006/main" noChangeAspect="1"/>
@@ -6240,7 +6798,7 @@
       <w:r>
         <w:t>, </w:t>
       </w:r>
-      <w:hyperlink r:id="rId16" w:tooltip="Yousef Bulbulia" w:history="1">
+      <w:hyperlink r:id="rId18" w:tooltip="Yousef Bulbulia" w:history="1">
         <w:r>
           <w:rPr>
             <w:rStyle w:val="Hyperlink"/>
@@ -6334,7 +6892,7 @@
       <w:r>
         <w:t>, </w:t>
       </w:r>
-      <w:hyperlink r:id="rId17" w:tooltip="Andreas Bergen" w:history="1">
+      <w:hyperlink r:id="rId19" w:tooltip="Andreas Bergen" w:history="1">
         <w:r>
           <w:rPr>
             <w:rStyle w:val="Hyperlink"/>
@@ -6347,7 +6905,7 @@
                   <wp:extent cx="304800" cy="304800"/>
                   <wp:effectExtent l="0" t="0" r="0" b="0"/>
                   <wp:docPr id="809477056" name="Rectangle 18">
-                    <a:hlinkClick xmlns:a="http://schemas.openxmlformats.org/drawingml/2006/main" r:id="rId15" tooltip="&quot;Andreas Bergen&quot;"/>
+                    <a:hlinkClick xmlns:a="http://schemas.openxmlformats.org/drawingml/2006/main" r:id="rId19" tooltip="&quot;Andreas Bergen&quot;"/>
                   </wp:docPr>
                   <wp:cNvGraphicFramePr>
                     <a:graphicFrameLocks xmlns:a="http://schemas.openxmlformats.org/drawingml/2006/main" noChangeAspect="1"/>
@@ -6420,7 +6978,7 @@
       <w:r>
         <w:t>, </w:t>
       </w:r>
-      <w:hyperlink r:id="rId18" w:tooltip="Michael Liut" w:history="1">
+      <w:hyperlink r:id="rId20" w:tooltip="Michael Liut" w:history="1">
         <w:r>
           <w:rPr>
             <w:rStyle w:val="Hyperlink"/>
@@ -6439,13 +6997,156 @@
     </w:p>
     <w:p>
       <w:pPr>
+        <w:pStyle w:val="ListParagraph"/>
+      </w:pPr>
+    </w:p>
+    <w:p>
+      <w:pPr>
         <w:spacing w:line="480" w:lineRule="auto"/>
         <w:ind w:firstLine="720"/>
-        <w:rPr>
-          <w:rFonts w:ascii="Times New Roman" w:hAnsi="Times New Roman" w:cs="Times New Roman"/>
-          <w:sz w:val="24"/>
-          <w:szCs w:val="24"/>
-        </w:rPr>
+      </w:pPr>
+      <w:hyperlink r:id="rId21" w:history="1">
+        <w:r>
+          <w:rPr>
+            <w:rStyle w:val="Hyperlink"/>
+            <w:rFonts w:ascii="Times New Roman" w:hAnsi="Times New Roman" w:cs="Times New Roman"/>
+            <w:sz w:val="24"/>
+            <w:szCs w:val="24"/>
+          </w:rPr>
+          <w:t>https://dl.acm.org/doi/10.1145/3649217.3653554</w:t>
+        </w:r>
+      </w:hyperlink>
+    </w:p>
+    <w:p/>
+    <w:p>
+      <w:pPr>
+        <w:pStyle w:val="ListParagraph"/>
+        <w:numPr>
+          <w:ilvl w:val="0"/>
+          <w:numId w:val="1"/>
+        </w:numPr>
+        <w:rPr>
+          <w:b/>
+          <w:bCs/>
+        </w:rPr>
+      </w:pPr>
+      <w:r>
+        <w:rPr>
+          <w:b/>
+          <w:bCs/>
+        </w:rPr>
+        <w:t>LLMCO2: Advancing Accurate Carbon Footprint Prediction for LLM Inferences</w:t>
+      </w:r>
+    </w:p>
+    <w:p>
+      <w:pPr>
+        <w:pStyle w:val="ListParagraph"/>
+        <w:spacing w:line="480" w:lineRule="auto"/>
+      </w:pPr>
+      <w:hyperlink r:id="rId22" w:anchor=":~:text=Throughout%20its%20lifecycle%2C%20a%20large%20language%20model,GPU%20types%20and%20quantities%20to%20meet%20diverse" w:history="1">
+        <w:r>
+          <w:rPr>
+            <w:rStyle w:val="Hyperlink"/>
+          </w:rPr>
+          <w:t>https://arxiv.org/html/2410.02950v1#:~:text=Throughout%20its%20lifecycle%2C%20a%20large%20language%20model,GPU%20types%20and%20quantities%20to%20meet%20diverse</w:t>
+        </w:r>
+      </w:hyperlink>
+    </w:p>
+    <w:p>
+      <w:pPr>
+        <w:pStyle w:val="ListParagraph"/>
+        <w:numPr>
+          <w:ilvl w:val="0"/>
+          <w:numId w:val="1"/>
+        </w:numPr>
+        <w:spacing w:line="480" w:lineRule="auto"/>
+        <w:rPr>
+          <w:b/>
+          <w:bCs/>
+        </w:rPr>
+      </w:pPr>
+      <w:r>
+        <w:rPr>
+          <w:b/>
+          <w:bCs/>
+        </w:rPr>
+        <w:t>SPROUT: Green Generative AI with Carbon-Efficient LLM Inference</w:t>
+      </w:r>
+    </w:p>
+    <w:p>
+      <w:pPr>
+        <w:pStyle w:val="ListParagraph"/>
+        <w:spacing w:line="480" w:lineRule="auto"/>
+      </w:pPr>
+      <w:hyperlink r:id="rId23" w:history="1">
+        <w:r>
+          <w:rPr>
+            <w:rStyle w:val="Hyperlink"/>
+          </w:rPr>
+          <w:t>https://aclanthology.org/2024.emnlp-main.1215.pdf</w:t>
+        </w:r>
+      </w:hyperlink>
+    </w:p>
+    <w:p>
+      <w:pPr>
+        <w:pStyle w:val="ListParagraph"/>
+        <w:numPr>
+          <w:ilvl w:val="0"/>
+          <w:numId w:val="1"/>
+        </w:numPr>
+        <w:spacing w:line="480" w:lineRule="auto"/>
+        <w:rPr>
+          <w:b/>
+          <w:bCs/>
+        </w:rPr>
+      </w:pPr>
+      <w:r>
+        <w:rPr>
+          <w:b/>
+          <w:bCs/>
+        </w:rPr>
+        <w:t>Security and Privacy Challenges of Large Language Models: A</w:t>
+      </w:r>
+      <w:r>
+        <w:rPr>
+          <w:b/>
+          <w:bCs/>
+        </w:rPr>
+        <w:t xml:space="preserve"> </w:t>
+      </w:r>
+      <w:r>
+        <w:rPr>
+          <w:b/>
+          <w:bCs/>
+        </w:rPr>
+        <w:t>Survey</w:t>
+      </w:r>
+    </w:p>
+    <w:p>
+      <w:pPr>
+        <w:pStyle w:val="ListParagraph"/>
+        <w:spacing w:line="480" w:lineRule="auto"/>
+      </w:pPr>
+      <w:r>
+        <w:t>https://arxiv.org/pdf/2402.00888</w:t>
+      </w:r>
+    </w:p>
+    <w:p>
+      <w:pPr>
+        <w:pStyle w:val="ListParagraph"/>
+        <w:spacing w:line="480" w:lineRule="auto"/>
+      </w:pPr>
+    </w:p>
+    <w:p>
+      <w:pPr>
+        <w:pStyle w:val="ListParagraph"/>
+        <w:spacing w:line="480" w:lineRule="auto"/>
+      </w:pPr>
+    </w:p>
+    <w:p>
+      <w:pPr>
+        <w:pStyle w:val="ListParagraph"/>
+        <w:spacing w:line="480" w:lineRule="auto"/>
       </w:pPr>
     </w:p>
     <w:p>
@@ -6458,52 +7159,10 @@
           <w:szCs w:val="24"/>
         </w:rPr>
       </w:pPr>
-      <w:r>
-        <w:rPr>
-          <w:rFonts w:ascii="Times New Roman" w:hAnsi="Times New Roman" w:cs="Times New Roman"/>
-          <w:sz w:val="24"/>
-          <w:szCs w:val="24"/>
-        </w:rPr>
-        <w:t xml:space="preserve"> </w:t>
-      </w:r>
     </w:p>
     <w:p>
       <w:pPr>
         <w:spacing w:line="480" w:lineRule="auto"/>
-        <w:ind w:firstLine="720"/>
-        <w:rPr>
-          <w:rFonts w:ascii="Times New Roman" w:hAnsi="Times New Roman" w:cs="Times New Roman"/>
-          <w:sz w:val="24"/>
-          <w:szCs w:val="24"/>
-        </w:rPr>
-      </w:pPr>
-    </w:p>
-    <w:p>
-      <w:pPr>
-        <w:spacing w:line="480" w:lineRule="auto"/>
-        <w:ind w:firstLine="720"/>
-        <w:rPr>
-          <w:rFonts w:ascii="Times New Roman" w:hAnsi="Times New Roman" w:cs="Times New Roman"/>
-          <w:sz w:val="24"/>
-          <w:szCs w:val="24"/>
-        </w:rPr>
-      </w:pPr>
-    </w:p>
-    <w:p>
-      <w:pPr>
-        <w:spacing w:line="480" w:lineRule="auto"/>
-        <w:ind w:firstLine="720"/>
-        <w:rPr>
-          <w:rFonts w:ascii="Times New Roman" w:hAnsi="Times New Roman" w:cs="Times New Roman"/>
-          <w:sz w:val="24"/>
-          <w:szCs w:val="24"/>
-        </w:rPr>
-      </w:pPr>
-    </w:p>
-    <w:p>
-      <w:pPr>
-        <w:spacing w:line="480" w:lineRule="auto"/>
-        <w:ind w:firstLine="720"/>
         <w:rPr>
           <w:rFonts w:ascii="Times New Roman" w:hAnsi="Times New Roman" w:cs="Times New Roman"/>
           <w:sz w:val="24"/>
@@ -6512,7 +7171,7 @@
       </w:pPr>
     </w:p>
     <w:sectPr>
-      <w:headerReference w:type="default" r:id="rId19"/>
+      <w:headerReference w:type="default" r:id="rId24"/>
       <w:pgSz w:w="12240" w:h="15840"/>
       <w:pgMar w:top="1440" w:right="1440" w:bottom="1440" w:left="1440" w:header="720" w:footer="720" w:gutter="0"/>
       <w:cols w:space="720"/>
@@ -7730,6 +8389,28 @@
       <w:u w:val="single"/>
     </w:rPr>
   </w:style>
+  <w:style w:type="character" w:styleId="UnresolvedMention">
+    <w:name w:val="Unresolved Mention"/>
+    <w:basedOn w:val="DefaultParagraphFont"/>
+    <w:uiPriority w:val="99"/>
+    <w:semiHidden/>
+    <w:unhideWhenUsed/>
+    <w:rsid w:val="00AF22D2"/>
+    <w:rPr>
+      <w:color w:val="605E5C"/>
+      <w:shd w:val="clear" w:color="auto" w:fill="E1DFDD"/>
+    </w:rPr>
+  </w:style>
+  <w:style w:type="character" w:customStyle="1" w:styleId="ltxpersonname">
+    <w:name w:val="ltx_personname"/>
+    <w:basedOn w:val="DefaultParagraphFont"/>
+    <w:rsid w:val="00896885"/>
+  </w:style>
+  <w:style w:type="character" w:customStyle="1" w:styleId="ltxtext">
+    <w:name w:val="ltx_text"/>
+    <w:basedOn w:val="DefaultParagraphFont"/>
+    <w:rsid w:val="00896885"/>
+  </w:style>
 </w:styles>
 </file>
 
@@ -8026,4 +8707,87 @@
     </a:ext>
   </a:extLst>
 </a:theme>
+</file>
+
+<file path=customXml/item1.xml><?xml version="1.0" encoding="utf-8"?>
+<b:Sources xmlns:b="http://schemas.openxmlformats.org/officeDocument/2006/bibliography" xmlns="http://schemas.openxmlformats.org/officeDocument/2006/bibliography" SelectedStyle="\MLASeventhEditionOfficeOnline.xsl" StyleName="MLA" Version="7">
+  <b:Source>
+    <b:Tag>Zhe24</b:Tag>
+    <b:SourceType>InternetSite</b:SourceType>
+    <b:Guid>{4A862D6E-192E-4646-8FA4-319108CDB71F}</b:Guid>
+    <b:Title>LLMCO2: Advancing Accurate Carbon Footprint Prediction for LLM Inferences</b:Title>
+    <b:Year>2024</b:Year>
+    <b:Author>
+      <b:Author>
+        <b:NameList>
+          <b:Person>
+            <b:Last>Zhenxiao Fu</b:Last>
+            <b:First>Fan</b:First>
+            <b:Middle>Chen, Shan Zhou, Haitong Li, Lei Jiang</b:Middle>
+          </b:Person>
+        </b:NameList>
+      </b:Author>
+    </b:Author>
+    <b:InternetSiteTitle>arxiv.org</b:InternetSiteTitle>
+    <b:Month>October</b:Month>
+    <b:Day>3</b:Day>
+    <b:URL>https://arxiv.org/html/2410.02950v1#:~:text=Throughout%20its%20lifecycle%2C%20a%20large%20language%20model,GPU%20types%20and%20quantities%20to%20meet%20diverse</b:URL>
+    <b:RefOrder>1</b:RefOrder>
+  </b:Source>
+  <b:Source>
+    <b:Tag>Bao24</b:Tag>
+    <b:SourceType>InternetSite</b:SourceType>
+    <b:Guid>{664D83EC-E15C-4163-AE1C-849E05ED1AC1}</b:Guid>
+    <b:Author>
+      <b:Author>
+        <b:NameList>
+          <b:Person>
+            <b:Last>Baolin Li</b:Last>
+            <b:First>Yankai</b:First>
+            <b:Middle>Jiang, Vijay Gadepally, Devesh Tiwari</b:Middle>
+          </b:Person>
+        </b:NameList>
+      </b:Author>
+    </b:Author>
+    <b:Title>SPROUT: Green Generative AI with Carbon-Efficient LLM Inference, aclanthology.org</b:Title>
+    <b:Year>2024</b:Year>
+    <b:Month>November</b:Month>
+    <b:YearAccessed>2025</b:YearAccessed>
+    <b:MonthAccessed>April</b:MonthAccessed>
+    <b:DayAccessed>22</b:DayAccessed>
+    <b:RefOrder>2</b:RefOrder>
+  </b:Source>
+  <b:Source>
+    <b:Tag>Das24</b:Tag>
+    <b:SourceType>InternetSite</b:SourceType>
+    <b:Guid>{D08F1057-AB5B-4696-AAE6-0B10B929C93F}</b:Guid>
+    <b:Author>
+      <b:Author>
+        <b:NameList>
+          <b:Person>
+            <b:Last>Das</b:Last>
+            <b:First>Amini,</b:First>
+            <b:Middle>Wu</b:Middle>
+          </b:Person>
+        </b:NameList>
+      </b:Author>
+    </b:Author>
+    <b:Title>Security and Privacy Challenges of Large Language Models: A Survey    </b:Title>
+    <b:Year>2024</b:Year>
+    <b:Month>November</b:Month>
+    <b:Day>14</b:Day>
+    <b:YearAccessed>2025</b:YearAccessed>
+    <b:MonthAccessed>April</b:MonthAccessed>
+    <b:DayAccessed>22</b:DayAccessed>
+    <b:RefOrder>3</b:RefOrder>
+  </b:Source>
+</b:Sources>
+</file>
+
+<file path=customXml/itemProps1.xml><?xml version="1.0" encoding="utf-8"?>
+<ds:datastoreItem xmlns:ds="http://schemas.openxmlformats.org/officeDocument/2006/customXml" ds:itemID="{7B591740-EA1E-45DE-ABB0-0CCA5F8D2152}">
+  <ds:schemaRefs>
+    <ds:schemaRef ds:uri="http://schemas.openxmlformats.org/officeDocument/2006/bibliography"/>
+  </ds:schemaRefs>
+</ds:datastoreItem>
 </file>
</xml_diff>